<commit_message>
final commit, figure friday week 43 2024
</commit_message>
<xml_diff>
--- a/Screenshots.docx
+++ b/Screenshots.docx
@@ -2,18 +2,16 @@
 <file path=word/document.xml><?xml version="1.0" encoding="utf-8"?>
 <w:document xmlns:wpc="http://schemas.microsoft.com/office/word/2010/wordprocessingCanvas" xmlns:cx="http://schemas.microsoft.com/office/drawing/2014/chartex" xmlns:cx1="http://schemas.microsoft.com/office/drawing/2015/9/8/chartex" xmlns:cx2="http://schemas.microsoft.com/office/drawing/2015/10/21/chartex" xmlns:cx3="http://schemas.microsoft.com/office/drawing/2016/5/9/chartex" xmlns:cx4="http://schemas.microsoft.com/office/drawing/2016/5/10/chartex" xmlns:cx5="http://schemas.microsoft.com/office/drawing/2016/5/11/chartex" xmlns:cx6="http://schemas.microsoft.com/office/drawing/2016/5/12/chartex" xmlns:cx7="http://schemas.microsoft.com/office/drawing/2016/5/13/chartex" xmlns:cx8="http://schemas.microsoft.com/office/drawing/2016/5/14/chartex" xmlns:mc="http://schemas.openxmlformats.org/markup-compatibility/2006" xmlns:aink="http://schemas.microsoft.com/office/drawing/2016/ink" xmlns:am3d="http://schemas.microsoft.com/office/drawing/2017/model3d" xmlns:o="urn:schemas-microsoft-com:office:office" xmlns:oel="http://schemas.microsoft.com/office/2019/extlst" xmlns:r="http://schemas.openxmlformats.org/officeDocument/2006/relationships" xmlns:m="http://schemas.openxmlformats.org/officeDocument/2006/math" xmlns:v="urn:schemas-microsoft-com:vml" xmlns:wp14="http://schemas.microsoft.com/office/word/2010/wordprocessingDrawing" xmlns:wp="http://schemas.openxmlformats.org/drawingml/2006/wordprocessingDrawing" xmlns:w10="urn:schemas-microsoft-com:office:word" xmlns:w="http://schemas.openxmlformats.org/wordprocessingml/2006/main" xmlns:w14="http://schemas.microsoft.com/office/word/2010/wordml" xmlns:w15="http://schemas.microsoft.com/office/word/2012/wordml" xmlns:w16cex="http://schemas.microsoft.com/office/word/2018/wordml/cex" xmlns:w16cid="http://schemas.microsoft.com/office/word/2016/wordml/cid" xmlns:w16="http://schemas.microsoft.com/office/word/2018/wordml" xmlns:w16du="http://schemas.microsoft.com/office/word/2023/wordml/word16du" xmlns:w16sdtdh="http://schemas.microsoft.com/office/word/2020/wordml/sdtdatahash" xmlns:w16se="http://schemas.microsoft.com/office/word/2015/wordml/symex" xmlns:wpg="http://schemas.microsoft.com/office/word/2010/wordprocessingGroup" xmlns:wpi="http://schemas.microsoft.com/office/word/2010/wordprocessingInk" xmlns:wne="http://schemas.microsoft.com/office/word/2006/wordml" xmlns:wps="http://schemas.microsoft.com/office/word/2010/wordprocessingShape" mc:Ignorable="w14 w15 w16se w16cid w16 w16cex w16sdtdh w16du wp14">
   <w:body>
-    <w:p/>
-    <w:p/>
     <w:p>
       <w:r>
         <w:rPr>
           <w:noProof/>
         </w:rPr>
         <w:drawing>
-          <wp:inline distT="0" distB="0" distL="0" distR="0" wp14:anchorId="49D382F0" wp14:editId="5B6C3B98">
-            <wp:extent cx="5496686" cy="3252158"/>
-            <wp:effectExtent l="0" t="0" r="8890" b="5715"/>
-            <wp:docPr id="1709422672" name="Picture 1" descr="A screenshot of a computer&#10;&#10;Description automatically generated"/>
+          <wp:inline distT="0" distB="0" distL="0" distR="0" wp14:anchorId="4762F7D8" wp14:editId="6CC687F0">
+            <wp:extent cx="4016320" cy="2439503"/>
+            <wp:effectExtent l="0" t="0" r="3810" b="0"/>
+            <wp:docPr id="70611217" name="Picture 1" descr="A screenshot of a computer&#10;&#10;Description automatically generated"/>
             <wp:cNvGraphicFramePr>
               <a:graphicFrameLocks xmlns:a="http://schemas.openxmlformats.org/drawingml/2006/main" noChangeAspect="1"/>
             </wp:cNvGraphicFramePr>
@@ -21,18 +19,18 @@
               <a:graphicData uri="http://schemas.openxmlformats.org/drawingml/2006/picture">
                 <pic:pic xmlns:pic="http://schemas.openxmlformats.org/drawingml/2006/picture">
                   <pic:nvPicPr>
-                    <pic:cNvPr id="1709422672" name="Picture 1" descr="A screenshot of a computer&#10;&#10;Description automatically generated"/>
+                    <pic:cNvPr id="70611217" name="Picture 1" descr="A screenshot of a computer&#10;&#10;Description automatically generated"/>
                     <pic:cNvPicPr/>
                   </pic:nvPicPr>
                   <pic:blipFill rotWithShape="1">
                     <a:blip r:embed="rId4"/>
-                    <a:srcRect l="7838" t="30477" r="24522" b="12741"/>
+                    <a:srcRect l="7931" t="18614" r="24474" b="23132"/>
                     <a:stretch/>
                   </pic:blipFill>
                   <pic:spPr bwMode="auto">
                     <a:xfrm>
                       <a:off x="0" y="0"/>
-                      <a:ext cx="5551689" cy="3284701"/>
+                      <a:ext cx="4017602" cy="2440281"/>
                     </a:xfrm>
                     <a:prstGeom prst="rect">
                       <a:avLst/>
@@ -60,10 +58,10 @@
           <w:noProof/>
         </w:rPr>
         <w:drawing>
-          <wp:inline distT="0" distB="0" distL="0" distR="0" wp14:anchorId="69D537BD" wp14:editId="48971022">
-            <wp:extent cx="5702060" cy="3395753"/>
+          <wp:inline distT="0" distB="0" distL="0" distR="0" wp14:anchorId="0934206E" wp14:editId="53E28805">
+            <wp:extent cx="4060817" cy="2427870"/>
             <wp:effectExtent l="0" t="0" r="0" b="0"/>
-            <wp:docPr id="495920115" name="Picture 1" descr="A screenshot of a computer&#10;&#10;Description automatically generated"/>
+            <wp:docPr id="802875792" name="Picture 1" descr="A screenshot of a computer screen&#10;&#10;Description automatically generated"/>
             <wp:cNvGraphicFramePr>
               <a:graphicFrameLocks xmlns:a="http://schemas.openxmlformats.org/drawingml/2006/main" noChangeAspect="1"/>
             </wp:cNvGraphicFramePr>
@@ -71,18 +69,18 @@
               <a:graphicData uri="http://schemas.openxmlformats.org/drawingml/2006/picture">
                 <pic:pic xmlns:pic="http://schemas.openxmlformats.org/drawingml/2006/picture">
                   <pic:nvPicPr>
-                    <pic:cNvPr id="495920115" name="Picture 1" descr="A screenshot of a computer&#10;&#10;Description automatically generated"/>
+                    <pic:cNvPr id="802875792" name="Picture 1" descr="A screenshot of a computer screen&#10;&#10;Description automatically generated"/>
                     <pic:cNvPicPr/>
                   </pic:nvPicPr>
                   <pic:blipFill rotWithShape="1">
                     <a:blip r:embed="rId5"/>
-                    <a:srcRect l="8856" t="33361" r="25095" b="10831"/>
+                    <a:srcRect l="7930" t="32685" r="23727" b="9340"/>
                     <a:stretch/>
                   </pic:blipFill>
                   <pic:spPr bwMode="auto">
                     <a:xfrm>
                       <a:off x="0" y="0"/>
-                      <a:ext cx="5743300" cy="3420313"/>
+                      <a:ext cx="4062079" cy="2428625"/>
                     </a:xfrm>
                     <a:prstGeom prst="rect">
                       <a:avLst/>
@@ -103,6 +101,11 @@
         </w:drawing>
       </w:r>
     </w:p>
+    <w:p/>
+    <w:p/>
+    <w:p/>
+    <w:p/>
+    <w:p/>
     <w:sectPr>
       <w:pgSz w:w="12240" w:h="15840"/>
       <w:pgMar w:top="1440" w:right="1440" w:bottom="1440" w:left="1440" w:header="720" w:footer="720" w:gutter="0"/>

</xml_diff>